<commit_message>
MihirNet1 with 50 epochs
</commit_message>
<xml_diff>
--- a/ModelComparisons.docx
+++ b/ModelComparisons.docx
@@ -37,6 +37,14 @@
           <w:bCs/>
         </w:rPr>
       </w:pPr>
+      <w:r>
+        <w:rPr>
+          <w:rFonts w:ascii="Times New Roman" w:hAnsi="Times New Roman" w:cs="Times New Roman"/>
+          <w:b/>
+          <w:bCs/>
+        </w:rPr>
+        <w:t>*Score is based on validation set</w:t>
+      </w:r>
     </w:p>
     <w:tbl>
       <w:tblPr>
@@ -59,12 +67,16 @@
               <w:jc w:val="center"/>
               <w:rPr>
                 <w:rFonts w:ascii="Times New Roman" w:hAnsi="Times New Roman" w:cs="Times New Roman"/>
+                <w:b/>
+                <w:bCs/>
               </w:rPr>
             </w:pPr>
             <w:proofErr w:type="spellStart"/>
             <w:r>
               <w:rPr>
                 <w:rFonts w:ascii="Times New Roman" w:hAnsi="Times New Roman" w:cs="Times New Roman"/>
+                <w:b/>
+                <w:bCs/>
               </w:rPr>
               <w:t>NMSE_te</w:t>
             </w:r>
@@ -72,6 +84,8 @@
             <w:r>
               <w:rPr>
                 <w:rFonts w:ascii="Times New Roman" w:hAnsi="Times New Roman" w:cs="Times New Roman"/>
+                <w:b/>
+                <w:bCs/>
               </w:rPr>
               <w:t xml:space="preserve"> (dB)</w:t>
             </w:r>
@@ -86,12 +100,16 @@
               <w:jc w:val="center"/>
               <w:rPr>
                 <w:rFonts w:ascii="Times New Roman" w:hAnsi="Times New Roman" w:cs="Times New Roman"/>
+                <w:b/>
+                <w:bCs/>
               </w:rPr>
             </w:pPr>
             <w:proofErr w:type="spellStart"/>
             <w:r>
               <w:rPr>
                 <w:rFonts w:ascii="Times New Roman" w:hAnsi="Times New Roman" w:cs="Times New Roman"/>
+                <w:b/>
+                <w:bCs/>
               </w:rPr>
               <w:t>SSIM_te</w:t>
             </w:r>
@@ -107,11 +125,15 @@
               <w:jc w:val="center"/>
               <w:rPr>
                 <w:rFonts w:ascii="Times New Roman" w:hAnsi="Times New Roman" w:cs="Times New Roman"/>
+                <w:b/>
+                <w:bCs/>
               </w:rPr>
             </w:pPr>
             <w:r>
               <w:rPr>
                 <w:rFonts w:ascii="Times New Roman" w:hAnsi="Times New Roman" w:cs="Times New Roman"/>
+                <w:b/>
+                <w:bCs/>
               </w:rPr>
               <w:t>Grade</w:t>
             </w:r>
@@ -208,11 +230,15 @@
               <w:jc w:val="center"/>
               <w:rPr>
                 <w:rFonts w:ascii="Times New Roman" w:hAnsi="Times New Roman" w:cs="Times New Roman"/>
+                <w:b/>
+                <w:bCs/>
               </w:rPr>
             </w:pPr>
             <w:r>
               <w:rPr>
                 <w:rFonts w:ascii="Times New Roman" w:hAnsi="Times New Roman" w:cs="Times New Roman"/>
+                <w:b/>
+                <w:bCs/>
               </w:rPr>
               <w:t>Batch Size</w:t>
             </w:r>
@@ -227,11 +253,15 @@
               <w:jc w:val="center"/>
               <w:rPr>
                 <w:rFonts w:ascii="Times New Roman" w:hAnsi="Times New Roman" w:cs="Times New Roman"/>
+                <w:b/>
+                <w:bCs/>
               </w:rPr>
             </w:pPr>
             <w:r>
               <w:rPr>
                 <w:rFonts w:ascii="Times New Roman" w:hAnsi="Times New Roman" w:cs="Times New Roman"/>
+                <w:b/>
+                <w:bCs/>
               </w:rPr>
               <w:t>Learning Rate</w:t>
             </w:r>
@@ -246,11 +276,15 @@
               <w:jc w:val="center"/>
               <w:rPr>
                 <w:rFonts w:ascii="Times New Roman" w:hAnsi="Times New Roman" w:cs="Times New Roman"/>
+                <w:b/>
+                <w:bCs/>
               </w:rPr>
             </w:pPr>
             <w:r>
               <w:rPr>
                 <w:rFonts w:ascii="Times New Roman" w:hAnsi="Times New Roman" w:cs="Times New Roman"/>
+                <w:b/>
+                <w:bCs/>
               </w:rPr>
               <w:t>Sig</w:t>
             </w:r>
@@ -265,11 +299,15 @@
               <w:jc w:val="center"/>
               <w:rPr>
                 <w:rFonts w:ascii="Times New Roman" w:hAnsi="Times New Roman" w:cs="Times New Roman"/>
+                <w:b/>
+                <w:bCs/>
               </w:rPr>
             </w:pPr>
             <w:r>
               <w:rPr>
                 <w:rFonts w:ascii="Times New Roman" w:hAnsi="Times New Roman" w:cs="Times New Roman"/>
+                <w:b/>
+                <w:bCs/>
               </w:rPr>
               <w:t>Num Epoch</w:t>
             </w:r>

</xml_diff>

<commit_message>
trained MihirNet2 (with 50 epochs)
</commit_message>
<xml_diff>
--- a/ModelComparisons.docx
+++ b/ModelComparisons.docx
@@ -215,15 +215,16 @@
         <w:tblLook w:val="04A0" w:firstRow="1" w:lastRow="0" w:firstColumn="1" w:lastColumn="0" w:noHBand="0" w:noVBand="1"/>
       </w:tblPr>
       <w:tblGrid>
-        <w:gridCol w:w="2337"/>
-        <w:gridCol w:w="2337"/>
-        <w:gridCol w:w="2338"/>
-        <w:gridCol w:w="2338"/>
+        <w:gridCol w:w="1897"/>
+        <w:gridCol w:w="1997"/>
+        <w:gridCol w:w="1817"/>
+        <w:gridCol w:w="1913"/>
+        <w:gridCol w:w="1726"/>
       </w:tblGrid>
       <w:tr>
         <w:tc>
           <w:tcPr>
-            <w:tcW w:w="2337" w:type="dxa"/>
+            <w:tcW w:w="1897" w:type="dxa"/>
           </w:tcPr>
           <w:p>
             <w:pPr>
@@ -246,7 +247,7 @@
         </w:tc>
         <w:tc>
           <w:tcPr>
-            <w:tcW w:w="2337" w:type="dxa"/>
+            <w:tcW w:w="1997" w:type="dxa"/>
           </w:tcPr>
           <w:p>
             <w:pPr>
@@ -269,7 +270,7 @@
         </w:tc>
         <w:tc>
           <w:tcPr>
-            <w:tcW w:w="2338" w:type="dxa"/>
+            <w:tcW w:w="1817" w:type="dxa"/>
           </w:tcPr>
           <w:p>
             <w:pPr>
@@ -292,7 +293,7 @@
         </w:tc>
         <w:tc>
           <w:tcPr>
-            <w:tcW w:w="2338" w:type="dxa"/>
+            <w:tcW w:w="1913" w:type="dxa"/>
           </w:tcPr>
           <w:p>
             <w:pPr>
@@ -310,6 +311,29 @@
                 <w:bCs/>
               </w:rPr>
               <w:t>Num Epoch</w:t>
+            </w:r>
+          </w:p>
+        </w:tc>
+        <w:tc>
+          <w:tcPr>
+            <w:tcW w:w="1726" w:type="dxa"/>
+          </w:tcPr>
+          <w:p>
+            <w:pPr>
+              <w:jc w:val="center"/>
+              <w:rPr>
+                <w:rFonts w:ascii="Times New Roman" w:hAnsi="Times New Roman" w:cs="Times New Roman"/>
+                <w:b/>
+                <w:bCs/>
+              </w:rPr>
+            </w:pPr>
+            <w:r>
+              <w:rPr>
+                <w:rFonts w:ascii="Times New Roman" w:hAnsi="Times New Roman" w:cs="Times New Roman"/>
+                <w:b/>
+                <w:bCs/>
+              </w:rPr>
+              <w:t>Activation</w:t>
             </w:r>
           </w:p>
         </w:tc>
@@ -317,7 +341,7 @@
       <w:tr>
         <w:tc>
           <w:tcPr>
-            <w:tcW w:w="2337" w:type="dxa"/>
+            <w:tcW w:w="1897" w:type="dxa"/>
           </w:tcPr>
           <w:p>
             <w:pPr>
@@ -336,7 +360,7 @@
         </w:tc>
         <w:tc>
           <w:tcPr>
-            <w:tcW w:w="2337" w:type="dxa"/>
+            <w:tcW w:w="1997" w:type="dxa"/>
           </w:tcPr>
           <w:p>
             <w:pPr>
@@ -355,7 +379,7 @@
         </w:tc>
         <w:tc>
           <w:tcPr>
-            <w:tcW w:w="2338" w:type="dxa"/>
+            <w:tcW w:w="1817" w:type="dxa"/>
           </w:tcPr>
           <w:p>
             <w:pPr>
@@ -374,7 +398,7 @@
         </w:tc>
         <w:tc>
           <w:tcPr>
-            <w:tcW w:w="2338" w:type="dxa"/>
+            <w:tcW w:w="1913" w:type="dxa"/>
           </w:tcPr>
           <w:p>
             <w:pPr>
@@ -389,6 +413,27 @@
               </w:rPr>
               <w:t>20</w:t>
             </w:r>
+          </w:p>
+        </w:tc>
+        <w:tc>
+          <w:tcPr>
+            <w:tcW w:w="1726" w:type="dxa"/>
+          </w:tcPr>
+          <w:p>
+            <w:pPr>
+              <w:jc w:val="center"/>
+              <w:rPr>
+                <w:rFonts w:ascii="Times New Roman" w:hAnsi="Times New Roman" w:cs="Times New Roman"/>
+              </w:rPr>
+            </w:pPr>
+            <w:proofErr w:type="spellStart"/>
+            <w:r>
+              <w:rPr>
+                <w:rFonts w:ascii="Times New Roman" w:hAnsi="Times New Roman" w:cs="Times New Roman"/>
+              </w:rPr>
+              <w:t>ReLU</w:t>
+            </w:r>
+            <w:proofErr w:type="spellEnd"/>
           </w:p>
         </w:tc>
       </w:tr>
@@ -580,6 +625,2007 @@
           </wp:inline>
         </w:drawing>
       </w:r>
+    </w:p>
+    <w:p>
+      <w:pPr>
+        <w:rPr>
+          <w:rFonts w:ascii="Times New Roman" w:hAnsi="Times New Roman" w:cs="Times New Roman"/>
+          <w:b/>
+          <w:bCs/>
+        </w:rPr>
+      </w:pPr>
+      <w:r>
+        <w:rPr>
+          <w:rFonts w:ascii="Times New Roman" w:hAnsi="Times New Roman" w:cs="Times New Roman"/>
+          <w:b/>
+          <w:bCs/>
+          <w:u w:val="single"/>
+        </w:rPr>
+        <w:lastRenderedPageBreak/>
+        <w:t>MihirNet1</w:t>
+      </w:r>
+      <w:r>
+        <w:rPr>
+          <w:rFonts w:ascii="Times New Roman" w:hAnsi="Times New Roman" w:cs="Times New Roman"/>
+          <w:b/>
+          <w:bCs/>
+          <w:u w:val="single"/>
+        </w:rPr>
+        <w:t xml:space="preserve"> (50 epochs)</w:t>
+      </w:r>
+      <w:r>
+        <w:rPr>
+          <w:rFonts w:ascii="Times New Roman" w:hAnsi="Times New Roman" w:cs="Times New Roman"/>
+          <w:b/>
+          <w:bCs/>
+        </w:rPr>
+        <w:t>:</w:t>
+      </w:r>
+    </w:p>
+    <w:p>
+      <w:pPr>
+        <w:rPr>
+          <w:rFonts w:ascii="Times New Roman" w:hAnsi="Times New Roman" w:cs="Times New Roman"/>
+          <w:b/>
+          <w:bCs/>
+        </w:rPr>
+      </w:pPr>
+      <w:r>
+        <w:rPr>
+          <w:rFonts w:ascii="Times New Roman" w:hAnsi="Times New Roman" w:cs="Times New Roman"/>
+          <w:b/>
+          <w:bCs/>
+        </w:rPr>
+        <w:t>*Score is based on validation set</w:t>
+      </w:r>
+    </w:p>
+    <w:tbl>
+      <w:tblPr>
+        <w:tblStyle w:val="TableGrid"/>
+        <w:tblW w:w="0" w:type="auto"/>
+        <w:tblLook w:val="04A0" w:firstRow="1" w:lastRow="0" w:firstColumn="1" w:lastColumn="0" w:noHBand="0" w:noVBand="1"/>
+      </w:tblPr>
+      <w:tblGrid>
+        <w:gridCol w:w="3116"/>
+        <w:gridCol w:w="3117"/>
+        <w:gridCol w:w="3117"/>
+      </w:tblGrid>
+      <w:tr>
+        <w:tc>
+          <w:tcPr>
+            <w:tcW w:w="3116" w:type="dxa"/>
+          </w:tcPr>
+          <w:p>
+            <w:pPr>
+              <w:jc w:val="center"/>
+              <w:rPr>
+                <w:rFonts w:ascii="Times New Roman" w:hAnsi="Times New Roman" w:cs="Times New Roman"/>
+                <w:b/>
+                <w:bCs/>
+              </w:rPr>
+            </w:pPr>
+            <w:proofErr w:type="spellStart"/>
+            <w:r>
+              <w:rPr>
+                <w:rFonts w:ascii="Times New Roman" w:hAnsi="Times New Roman" w:cs="Times New Roman"/>
+                <w:b/>
+                <w:bCs/>
+              </w:rPr>
+              <w:t>NMSE_te</w:t>
+            </w:r>
+            <w:proofErr w:type="spellEnd"/>
+            <w:r>
+              <w:rPr>
+                <w:rFonts w:ascii="Times New Roman" w:hAnsi="Times New Roman" w:cs="Times New Roman"/>
+                <w:b/>
+                <w:bCs/>
+              </w:rPr>
+              <w:t xml:space="preserve"> (dB)</w:t>
+            </w:r>
+          </w:p>
+        </w:tc>
+        <w:tc>
+          <w:tcPr>
+            <w:tcW w:w="3117" w:type="dxa"/>
+          </w:tcPr>
+          <w:p>
+            <w:pPr>
+              <w:jc w:val="center"/>
+              <w:rPr>
+                <w:rFonts w:ascii="Times New Roman" w:hAnsi="Times New Roman" w:cs="Times New Roman"/>
+                <w:b/>
+                <w:bCs/>
+              </w:rPr>
+            </w:pPr>
+            <w:proofErr w:type="spellStart"/>
+            <w:r>
+              <w:rPr>
+                <w:rFonts w:ascii="Times New Roman" w:hAnsi="Times New Roman" w:cs="Times New Roman"/>
+                <w:b/>
+                <w:bCs/>
+              </w:rPr>
+              <w:t>SSIM_te</w:t>
+            </w:r>
+            <w:proofErr w:type="spellEnd"/>
+          </w:p>
+        </w:tc>
+        <w:tc>
+          <w:tcPr>
+            <w:tcW w:w="3117" w:type="dxa"/>
+          </w:tcPr>
+          <w:p>
+            <w:pPr>
+              <w:jc w:val="center"/>
+              <w:rPr>
+                <w:rFonts w:ascii="Times New Roman" w:hAnsi="Times New Roman" w:cs="Times New Roman"/>
+                <w:b/>
+                <w:bCs/>
+              </w:rPr>
+            </w:pPr>
+            <w:r>
+              <w:rPr>
+                <w:rFonts w:ascii="Times New Roman" w:hAnsi="Times New Roman" w:cs="Times New Roman"/>
+                <w:b/>
+                <w:bCs/>
+              </w:rPr>
+              <w:t>Grade</w:t>
+            </w:r>
+          </w:p>
+        </w:tc>
+      </w:tr>
+      <w:tr>
+        <w:tc>
+          <w:tcPr>
+            <w:tcW w:w="3116" w:type="dxa"/>
+          </w:tcPr>
+          <w:p>
+            <w:pPr>
+              <w:jc w:val="center"/>
+              <w:rPr>
+                <w:rFonts w:ascii="Times New Roman" w:hAnsi="Times New Roman" w:cs="Times New Roman"/>
+              </w:rPr>
+            </w:pPr>
+            <w:r>
+              <w:rPr>
+                <w:rFonts w:ascii="Times New Roman" w:hAnsi="Times New Roman" w:cs="Times New Roman"/>
+              </w:rPr>
+              <w:t>-18.</w:t>
+            </w:r>
+            <w:r>
+              <w:rPr>
+                <w:rFonts w:ascii="Times New Roman" w:hAnsi="Times New Roman" w:cs="Times New Roman"/>
+              </w:rPr>
+              <w:t>656</w:t>
+            </w:r>
+          </w:p>
+        </w:tc>
+        <w:tc>
+          <w:tcPr>
+            <w:tcW w:w="3117" w:type="dxa"/>
+          </w:tcPr>
+          <w:p>
+            <w:pPr>
+              <w:jc w:val="center"/>
+              <w:rPr>
+                <w:rFonts w:ascii="Times New Roman" w:hAnsi="Times New Roman" w:cs="Times New Roman"/>
+              </w:rPr>
+            </w:pPr>
+            <w:r>
+              <w:rPr>
+                <w:rFonts w:ascii="Times New Roman" w:hAnsi="Times New Roman" w:cs="Times New Roman"/>
+              </w:rPr>
+              <w:t>0.8</w:t>
+            </w:r>
+            <w:r>
+              <w:rPr>
+                <w:rFonts w:ascii="Times New Roman" w:hAnsi="Times New Roman" w:cs="Times New Roman"/>
+              </w:rPr>
+              <w:t>43</w:t>
+            </w:r>
+          </w:p>
+        </w:tc>
+        <w:tc>
+          <w:tcPr>
+            <w:tcW w:w="3117" w:type="dxa"/>
+          </w:tcPr>
+          <w:p>
+            <w:pPr>
+              <w:jc w:val="center"/>
+              <w:rPr>
+                <w:rFonts w:ascii="Times New Roman" w:hAnsi="Times New Roman" w:cs="Times New Roman"/>
+              </w:rPr>
+            </w:pPr>
+            <w:r>
+              <w:rPr>
+                <w:rFonts w:ascii="Times New Roman" w:hAnsi="Times New Roman" w:cs="Times New Roman"/>
+              </w:rPr>
+              <w:t>8</w:t>
+            </w:r>
+            <w:r>
+              <w:rPr>
+                <w:rFonts w:ascii="Times New Roman" w:hAnsi="Times New Roman" w:cs="Times New Roman"/>
+              </w:rPr>
+              <w:t>9.779</w:t>
+            </w:r>
+          </w:p>
+        </w:tc>
+      </w:tr>
+    </w:tbl>
+    <w:p>
+      <w:pPr>
+        <w:jc w:val="center"/>
+        <w:rPr>
+          <w:rFonts w:ascii="Times New Roman" w:hAnsi="Times New Roman" w:cs="Times New Roman"/>
+        </w:rPr>
+      </w:pPr>
+    </w:p>
+    <w:tbl>
+      <w:tblPr>
+        <w:tblStyle w:val="TableGrid"/>
+        <w:tblW w:w="0" w:type="auto"/>
+        <w:tblLook w:val="04A0" w:firstRow="1" w:lastRow="0" w:firstColumn="1" w:lastColumn="0" w:noHBand="0" w:noVBand="1"/>
+      </w:tblPr>
+      <w:tblGrid>
+        <w:gridCol w:w="1897"/>
+        <w:gridCol w:w="1997"/>
+        <w:gridCol w:w="1817"/>
+        <w:gridCol w:w="1913"/>
+        <w:gridCol w:w="1726"/>
+      </w:tblGrid>
+      <w:tr>
+        <w:tc>
+          <w:tcPr>
+            <w:tcW w:w="1897" w:type="dxa"/>
+          </w:tcPr>
+          <w:p>
+            <w:pPr>
+              <w:jc w:val="center"/>
+              <w:rPr>
+                <w:rFonts w:ascii="Times New Roman" w:hAnsi="Times New Roman" w:cs="Times New Roman"/>
+                <w:b/>
+                <w:bCs/>
+              </w:rPr>
+            </w:pPr>
+            <w:r>
+              <w:rPr>
+                <w:rFonts w:ascii="Times New Roman" w:hAnsi="Times New Roman" w:cs="Times New Roman"/>
+                <w:b/>
+                <w:bCs/>
+              </w:rPr>
+              <w:t>Batch Size</w:t>
+            </w:r>
+          </w:p>
+        </w:tc>
+        <w:tc>
+          <w:tcPr>
+            <w:tcW w:w="1997" w:type="dxa"/>
+          </w:tcPr>
+          <w:p>
+            <w:pPr>
+              <w:jc w:val="center"/>
+              <w:rPr>
+                <w:rFonts w:ascii="Times New Roman" w:hAnsi="Times New Roman" w:cs="Times New Roman"/>
+                <w:b/>
+                <w:bCs/>
+              </w:rPr>
+            </w:pPr>
+            <w:r>
+              <w:rPr>
+                <w:rFonts w:ascii="Times New Roman" w:hAnsi="Times New Roman" w:cs="Times New Roman"/>
+                <w:b/>
+                <w:bCs/>
+              </w:rPr>
+              <w:t>Learning Rate</w:t>
+            </w:r>
+          </w:p>
+        </w:tc>
+        <w:tc>
+          <w:tcPr>
+            <w:tcW w:w="1817" w:type="dxa"/>
+          </w:tcPr>
+          <w:p>
+            <w:pPr>
+              <w:jc w:val="center"/>
+              <w:rPr>
+                <w:rFonts w:ascii="Times New Roman" w:hAnsi="Times New Roman" w:cs="Times New Roman"/>
+                <w:b/>
+                <w:bCs/>
+              </w:rPr>
+            </w:pPr>
+            <w:r>
+              <w:rPr>
+                <w:rFonts w:ascii="Times New Roman" w:hAnsi="Times New Roman" w:cs="Times New Roman"/>
+                <w:b/>
+                <w:bCs/>
+              </w:rPr>
+              <w:t>Sig</w:t>
+            </w:r>
+          </w:p>
+        </w:tc>
+        <w:tc>
+          <w:tcPr>
+            <w:tcW w:w="1913" w:type="dxa"/>
+          </w:tcPr>
+          <w:p>
+            <w:pPr>
+              <w:jc w:val="center"/>
+              <w:rPr>
+                <w:rFonts w:ascii="Times New Roman" w:hAnsi="Times New Roman" w:cs="Times New Roman"/>
+                <w:b/>
+                <w:bCs/>
+              </w:rPr>
+            </w:pPr>
+            <w:r>
+              <w:rPr>
+                <w:rFonts w:ascii="Times New Roman" w:hAnsi="Times New Roman" w:cs="Times New Roman"/>
+                <w:b/>
+                <w:bCs/>
+              </w:rPr>
+              <w:t>Num Epoch</w:t>
+            </w:r>
+          </w:p>
+        </w:tc>
+        <w:tc>
+          <w:tcPr>
+            <w:tcW w:w="1726" w:type="dxa"/>
+          </w:tcPr>
+          <w:p>
+            <w:pPr>
+              <w:jc w:val="center"/>
+              <w:rPr>
+                <w:rFonts w:ascii="Times New Roman" w:hAnsi="Times New Roman" w:cs="Times New Roman"/>
+                <w:b/>
+                <w:bCs/>
+              </w:rPr>
+            </w:pPr>
+            <w:r>
+              <w:rPr>
+                <w:rFonts w:ascii="Times New Roman" w:hAnsi="Times New Roman" w:cs="Times New Roman"/>
+                <w:b/>
+                <w:bCs/>
+              </w:rPr>
+              <w:t>Activation</w:t>
+            </w:r>
+          </w:p>
+        </w:tc>
+      </w:tr>
+      <w:tr>
+        <w:tc>
+          <w:tcPr>
+            <w:tcW w:w="1897" w:type="dxa"/>
+          </w:tcPr>
+          <w:p>
+            <w:pPr>
+              <w:jc w:val="center"/>
+              <w:rPr>
+                <w:rFonts w:ascii="Times New Roman" w:hAnsi="Times New Roman" w:cs="Times New Roman"/>
+              </w:rPr>
+            </w:pPr>
+            <w:r>
+              <w:rPr>
+                <w:rFonts w:ascii="Times New Roman" w:hAnsi="Times New Roman" w:cs="Times New Roman"/>
+              </w:rPr>
+              <w:t>2</w:t>
+            </w:r>
+          </w:p>
+        </w:tc>
+        <w:tc>
+          <w:tcPr>
+            <w:tcW w:w="1997" w:type="dxa"/>
+          </w:tcPr>
+          <w:p>
+            <w:pPr>
+              <w:jc w:val="center"/>
+              <w:rPr>
+                <w:rFonts w:ascii="Times New Roman" w:hAnsi="Times New Roman" w:cs="Times New Roman"/>
+              </w:rPr>
+            </w:pPr>
+            <w:r>
+              <w:rPr>
+                <w:rFonts w:ascii="Times New Roman" w:hAnsi="Times New Roman" w:cs="Times New Roman"/>
+              </w:rPr>
+              <w:t>0.001</w:t>
+            </w:r>
+          </w:p>
+        </w:tc>
+        <w:tc>
+          <w:tcPr>
+            <w:tcW w:w="1817" w:type="dxa"/>
+          </w:tcPr>
+          <w:p>
+            <w:pPr>
+              <w:jc w:val="center"/>
+              <w:rPr>
+                <w:rFonts w:ascii="Times New Roman" w:hAnsi="Times New Roman" w:cs="Times New Roman"/>
+              </w:rPr>
+            </w:pPr>
+            <w:r>
+              <w:rPr>
+                <w:rFonts w:ascii="Times New Roman" w:hAnsi="Times New Roman" w:cs="Times New Roman"/>
+              </w:rPr>
+              <w:t>0.1</w:t>
+            </w:r>
+          </w:p>
+        </w:tc>
+        <w:tc>
+          <w:tcPr>
+            <w:tcW w:w="1913" w:type="dxa"/>
+          </w:tcPr>
+          <w:p>
+            <w:pPr>
+              <w:jc w:val="center"/>
+              <w:rPr>
+                <w:rFonts w:ascii="Times New Roman" w:hAnsi="Times New Roman" w:cs="Times New Roman"/>
+              </w:rPr>
+            </w:pPr>
+            <w:r>
+              <w:rPr>
+                <w:rFonts w:ascii="Times New Roman" w:hAnsi="Times New Roman" w:cs="Times New Roman"/>
+              </w:rPr>
+              <w:t>50</w:t>
+            </w:r>
+          </w:p>
+        </w:tc>
+        <w:tc>
+          <w:tcPr>
+            <w:tcW w:w="1726" w:type="dxa"/>
+          </w:tcPr>
+          <w:p>
+            <w:pPr>
+              <w:jc w:val="center"/>
+              <w:rPr>
+                <w:rFonts w:ascii="Times New Roman" w:hAnsi="Times New Roman" w:cs="Times New Roman"/>
+              </w:rPr>
+            </w:pPr>
+            <w:proofErr w:type="spellStart"/>
+            <w:r>
+              <w:rPr>
+                <w:rFonts w:ascii="Times New Roman" w:hAnsi="Times New Roman" w:cs="Times New Roman"/>
+              </w:rPr>
+              <w:t>ReLU</w:t>
+            </w:r>
+            <w:proofErr w:type="spellEnd"/>
+          </w:p>
+        </w:tc>
+      </w:tr>
+    </w:tbl>
+    <w:p>
+      <w:pPr>
+        <w:jc w:val="center"/>
+        <w:rPr>
+          <w:rFonts w:ascii="Times New Roman" w:hAnsi="Times New Roman" w:cs="Times New Roman"/>
+          <w:b/>
+          <w:bCs/>
+        </w:rPr>
+      </w:pPr>
+      <w:r>
+        <w:rPr>
+          <w:rFonts w:ascii="Times New Roman" w:hAnsi="Times New Roman" w:cs="Times New Roman"/>
+          <w:b/>
+          <w:bCs/>
+        </w:rPr>
+        <w:t>Hyperparameters</w:t>
+      </w:r>
+    </w:p>
+    <w:p>
+      <w:pPr>
+        <w:rPr>
+          <w:rFonts w:ascii="Times New Roman" w:hAnsi="Times New Roman" w:cs="Times New Roman"/>
+        </w:rPr>
+      </w:pPr>
+    </w:p>
+    <w:tbl>
+      <w:tblPr>
+        <w:tblStyle w:val="TableGrid"/>
+        <w:tblW w:w="0" w:type="auto"/>
+        <w:tblLook w:val="04A0" w:firstRow="1" w:lastRow="0" w:firstColumn="1" w:lastColumn="0" w:noHBand="0" w:noVBand="1"/>
+      </w:tblPr>
+      <w:tblGrid>
+        <w:gridCol w:w="4492"/>
+        <w:gridCol w:w="4858"/>
+      </w:tblGrid>
+      <w:tr>
+        <w:tc>
+          <w:tcPr>
+            <w:tcW w:w="4675" w:type="dxa"/>
+          </w:tcPr>
+          <w:p>
+            <w:pPr>
+              <w:rPr>
+                <w:rFonts w:ascii="Times New Roman" w:hAnsi="Times New Roman" w:cs="Times New Roman"/>
+              </w:rPr>
+            </w:pPr>
+            <w:r>
+              <w:rPr>
+                <w:rFonts w:ascii="Times New Roman" w:hAnsi="Times New Roman" w:cs="Times New Roman"/>
+              </w:rPr>
+              <w:drawing>
+                <wp:inline distT="0" distB="0" distL="0" distR="0" wp14:anchorId="38B3952A" wp14:editId="093A83ED">
+                  <wp:extent cx="2743200" cy="2352454"/>
+                  <wp:effectExtent l="0" t="0" r="0" b="0"/>
+                  <wp:docPr id="813052852" name="Picture 1"/>
+                  <wp:cNvGraphicFramePr>
+                    <a:graphicFrameLocks xmlns:a="http://schemas.openxmlformats.org/drawingml/2006/main" noChangeAspect="1"/>
+                  </wp:cNvGraphicFramePr>
+                  <a:graphic xmlns:a="http://schemas.openxmlformats.org/drawingml/2006/main">
+                    <a:graphicData uri="http://schemas.openxmlformats.org/drawingml/2006/picture">
+                      <pic:pic xmlns:pic="http://schemas.openxmlformats.org/drawingml/2006/picture">
+                        <pic:nvPicPr>
+                          <pic:cNvPr id="813052852" name=""/>
+                          <pic:cNvPicPr/>
+                        </pic:nvPicPr>
+                        <pic:blipFill>
+                          <a:blip r:embed="rId7"/>
+                          <a:stretch>
+                            <a:fillRect/>
+                          </a:stretch>
+                        </pic:blipFill>
+                        <pic:spPr>
+                          <a:xfrm>
+                            <a:off x="0" y="0"/>
+                            <a:ext cx="2788801" cy="2391560"/>
+                          </a:xfrm>
+                          <a:prstGeom prst="rect">
+                            <a:avLst/>
+                          </a:prstGeom>
+                        </pic:spPr>
+                      </pic:pic>
+                    </a:graphicData>
+                  </a:graphic>
+                </wp:inline>
+              </w:drawing>
+            </w:r>
+          </w:p>
+        </w:tc>
+        <w:tc>
+          <w:tcPr>
+            <w:tcW w:w="4675" w:type="dxa"/>
+          </w:tcPr>
+          <w:p>
+            <w:pPr>
+              <w:rPr>
+                <w:rFonts w:ascii="Times New Roman" w:hAnsi="Times New Roman" w:cs="Times New Roman"/>
+              </w:rPr>
+            </w:pPr>
+            <w:r>
+              <w:rPr>
+                <w:rFonts w:ascii="Times New Roman" w:hAnsi="Times New Roman" w:cs="Times New Roman"/>
+                <w:noProof/>
+              </w:rPr>
+              <w:drawing>
+                <wp:inline distT="0" distB="0" distL="0" distR="0" wp14:anchorId="51E98DB4" wp14:editId="52ABDAC4">
+                  <wp:extent cx="2978728" cy="2078182"/>
+                  <wp:effectExtent l="0" t="0" r="0" b="5080"/>
+                  <wp:docPr id="1292416177" name="Picture 2" descr="A computer screen shot of a program&#10;&#10;Description automatically generated"/>
+                  <wp:cNvGraphicFramePr>
+                    <a:graphicFrameLocks xmlns:a="http://schemas.openxmlformats.org/drawingml/2006/main" noChangeAspect="1"/>
+                  </wp:cNvGraphicFramePr>
+                  <a:graphic xmlns:a="http://schemas.openxmlformats.org/drawingml/2006/main">
+                    <a:graphicData uri="http://schemas.openxmlformats.org/drawingml/2006/picture">
+                      <pic:pic xmlns:pic="http://schemas.openxmlformats.org/drawingml/2006/picture">
+                        <pic:nvPicPr>
+                          <pic:cNvPr id="1292416177" name="Picture 2" descr="A computer screen shot of a program&#10;&#10;Description automatically generated"/>
+                          <pic:cNvPicPr/>
+                        </pic:nvPicPr>
+                        <pic:blipFill>
+                          <a:blip r:embed="rId8">
+                            <a:extLst>
+                              <a:ext uri="{28A0092B-C50C-407E-A947-70E740481C1C}">
+                                <a14:useLocalDpi xmlns:a14="http://schemas.microsoft.com/office/drawing/2010/main" val="0"/>
+                              </a:ext>
+                            </a:extLst>
+                          </a:blip>
+                          <a:stretch>
+                            <a:fillRect/>
+                          </a:stretch>
+                        </pic:blipFill>
+                        <pic:spPr>
+                          <a:xfrm>
+                            <a:off x="0" y="0"/>
+                            <a:ext cx="3053051" cy="2130036"/>
+                          </a:xfrm>
+                          <a:prstGeom prst="rect">
+                            <a:avLst/>
+                          </a:prstGeom>
+                        </pic:spPr>
+                      </pic:pic>
+                    </a:graphicData>
+                  </a:graphic>
+                </wp:inline>
+              </w:drawing>
+            </w:r>
+          </w:p>
+        </w:tc>
+      </w:tr>
+    </w:tbl>
+    <w:p/>
+    <w:p>
+      <w:pPr>
+        <w:jc w:val="center"/>
+      </w:pPr>
+      <w:r>
+        <w:drawing>
+          <wp:inline distT="0" distB="0" distL="0" distR="0" wp14:anchorId="616A4641" wp14:editId="7A6EF43F">
+            <wp:extent cx="4227616" cy="2920939"/>
+            <wp:effectExtent l="0" t="0" r="1905" b="635"/>
+            <wp:docPr id="804294721" name="Picture 1" descr="A collage of images of a brain&#10;&#10;Description automatically generated"/>
+            <wp:cNvGraphicFramePr>
+              <a:graphicFrameLocks xmlns:a="http://schemas.openxmlformats.org/drawingml/2006/main" noChangeAspect="1"/>
+            </wp:cNvGraphicFramePr>
+            <a:graphic xmlns:a="http://schemas.openxmlformats.org/drawingml/2006/main">
+              <a:graphicData uri="http://schemas.openxmlformats.org/drawingml/2006/picture">
+                <pic:pic xmlns:pic="http://schemas.openxmlformats.org/drawingml/2006/picture">
+                  <pic:nvPicPr>
+                    <pic:cNvPr id="804294721" name="Picture 1" descr="A collage of images of a brain&#10;&#10;Description automatically generated"/>
+                    <pic:cNvPicPr/>
+                  </pic:nvPicPr>
+                  <pic:blipFill>
+                    <a:blip r:embed="rId9"/>
+                    <a:stretch>
+                      <a:fillRect/>
+                    </a:stretch>
+                  </pic:blipFill>
+                  <pic:spPr>
+                    <a:xfrm>
+                      <a:off x="0" y="0"/>
+                      <a:ext cx="4257353" cy="2941485"/>
+                    </a:xfrm>
+                    <a:prstGeom prst="rect">
+                      <a:avLst/>
+                    </a:prstGeom>
+                  </pic:spPr>
+                </pic:pic>
+              </a:graphicData>
+            </a:graphic>
+          </wp:inline>
+        </w:drawing>
+      </w:r>
+    </w:p>
+    <w:p>
+      <w:pPr>
+        <w:jc w:val="center"/>
+      </w:pPr>
+    </w:p>
+    <w:p>
+      <w:pPr>
+        <w:rPr>
+          <w:rFonts w:ascii="Times New Roman" w:hAnsi="Times New Roman" w:cs="Times New Roman"/>
+          <w:b/>
+          <w:bCs/>
+        </w:rPr>
+      </w:pPr>
+      <w:r>
+        <w:rPr>
+          <w:rFonts w:ascii="Times New Roman" w:hAnsi="Times New Roman" w:cs="Times New Roman"/>
+          <w:b/>
+          <w:bCs/>
+          <w:u w:val="single"/>
+        </w:rPr>
+        <w:lastRenderedPageBreak/>
+        <w:t>MihirNet</w:t>
+      </w:r>
+      <w:r>
+        <w:rPr>
+          <w:rFonts w:ascii="Times New Roman" w:hAnsi="Times New Roman" w:cs="Times New Roman"/>
+          <w:b/>
+          <w:bCs/>
+          <w:u w:val="single"/>
+        </w:rPr>
+        <w:t>2</w:t>
+      </w:r>
+      <w:r>
+        <w:rPr>
+          <w:rFonts w:ascii="Times New Roman" w:hAnsi="Times New Roman" w:cs="Times New Roman"/>
+          <w:b/>
+          <w:bCs/>
+        </w:rPr>
+        <w:t>:</w:t>
+      </w:r>
+    </w:p>
+    <w:p>
+      <w:pPr>
+        <w:rPr>
+          <w:rFonts w:ascii="Times New Roman" w:hAnsi="Times New Roman" w:cs="Times New Roman"/>
+          <w:b/>
+          <w:bCs/>
+        </w:rPr>
+      </w:pPr>
+      <w:r>
+        <w:rPr>
+          <w:rFonts w:ascii="Times New Roman" w:hAnsi="Times New Roman" w:cs="Times New Roman"/>
+          <w:b/>
+          <w:bCs/>
+        </w:rPr>
+        <w:t>*Score is based on validation set</w:t>
+      </w:r>
+    </w:p>
+    <w:p>
+      <w:pPr>
+        <w:rPr>
+          <w:rFonts w:ascii="Times New Roman" w:hAnsi="Times New Roman" w:cs="Times New Roman"/>
+          <w:b/>
+          <w:bCs/>
+        </w:rPr>
+      </w:pPr>
+      <w:r>
+        <w:rPr>
+          <w:rFonts w:ascii="Times New Roman" w:hAnsi="Times New Roman" w:cs="Times New Roman"/>
+          <w:b/>
+          <w:bCs/>
+        </w:rPr>
+        <w:t>Skip connection from Layer 1 -&gt; Layer 4</w:t>
+      </w:r>
+    </w:p>
+    <w:tbl>
+      <w:tblPr>
+        <w:tblStyle w:val="TableGrid"/>
+        <w:tblW w:w="0" w:type="auto"/>
+        <w:tblLook w:val="04A0" w:firstRow="1" w:lastRow="0" w:firstColumn="1" w:lastColumn="0" w:noHBand="0" w:noVBand="1"/>
+      </w:tblPr>
+      <w:tblGrid>
+        <w:gridCol w:w="3116"/>
+        <w:gridCol w:w="3117"/>
+        <w:gridCol w:w="3117"/>
+      </w:tblGrid>
+      <w:tr>
+        <w:tc>
+          <w:tcPr>
+            <w:tcW w:w="3116" w:type="dxa"/>
+          </w:tcPr>
+          <w:p>
+            <w:pPr>
+              <w:jc w:val="center"/>
+              <w:rPr>
+                <w:rFonts w:ascii="Times New Roman" w:hAnsi="Times New Roman" w:cs="Times New Roman"/>
+                <w:b/>
+                <w:bCs/>
+              </w:rPr>
+            </w:pPr>
+            <w:proofErr w:type="spellStart"/>
+            <w:r>
+              <w:rPr>
+                <w:rFonts w:ascii="Times New Roman" w:hAnsi="Times New Roman" w:cs="Times New Roman"/>
+                <w:b/>
+                <w:bCs/>
+              </w:rPr>
+              <w:t>NMSE_te</w:t>
+            </w:r>
+            <w:proofErr w:type="spellEnd"/>
+            <w:r>
+              <w:rPr>
+                <w:rFonts w:ascii="Times New Roman" w:hAnsi="Times New Roman" w:cs="Times New Roman"/>
+                <w:b/>
+                <w:bCs/>
+              </w:rPr>
+              <w:t xml:space="preserve"> (dB)</w:t>
+            </w:r>
+          </w:p>
+        </w:tc>
+        <w:tc>
+          <w:tcPr>
+            <w:tcW w:w="3117" w:type="dxa"/>
+          </w:tcPr>
+          <w:p>
+            <w:pPr>
+              <w:jc w:val="center"/>
+              <w:rPr>
+                <w:rFonts w:ascii="Times New Roman" w:hAnsi="Times New Roman" w:cs="Times New Roman"/>
+                <w:b/>
+                <w:bCs/>
+              </w:rPr>
+            </w:pPr>
+            <w:proofErr w:type="spellStart"/>
+            <w:r>
+              <w:rPr>
+                <w:rFonts w:ascii="Times New Roman" w:hAnsi="Times New Roman" w:cs="Times New Roman"/>
+                <w:b/>
+                <w:bCs/>
+              </w:rPr>
+              <w:t>SSIM_te</w:t>
+            </w:r>
+            <w:proofErr w:type="spellEnd"/>
+          </w:p>
+        </w:tc>
+        <w:tc>
+          <w:tcPr>
+            <w:tcW w:w="3117" w:type="dxa"/>
+          </w:tcPr>
+          <w:p>
+            <w:pPr>
+              <w:jc w:val="center"/>
+              <w:rPr>
+                <w:rFonts w:ascii="Times New Roman" w:hAnsi="Times New Roman" w:cs="Times New Roman"/>
+                <w:b/>
+                <w:bCs/>
+              </w:rPr>
+            </w:pPr>
+            <w:r>
+              <w:rPr>
+                <w:rFonts w:ascii="Times New Roman" w:hAnsi="Times New Roman" w:cs="Times New Roman"/>
+                <w:b/>
+                <w:bCs/>
+              </w:rPr>
+              <w:t>Grade</w:t>
+            </w:r>
+          </w:p>
+        </w:tc>
+      </w:tr>
+      <w:tr>
+        <w:tc>
+          <w:tcPr>
+            <w:tcW w:w="3116" w:type="dxa"/>
+          </w:tcPr>
+          <w:p>
+            <w:pPr>
+              <w:jc w:val="center"/>
+              <w:rPr>
+                <w:rFonts w:ascii="Times New Roman" w:hAnsi="Times New Roman" w:cs="Times New Roman"/>
+              </w:rPr>
+            </w:pPr>
+            <w:r>
+              <w:rPr>
+                <w:rFonts w:ascii="Times New Roman" w:hAnsi="Times New Roman" w:cs="Times New Roman"/>
+              </w:rPr>
+              <w:t>-1</w:t>
+            </w:r>
+            <w:r>
+              <w:rPr>
+                <w:rFonts w:ascii="Times New Roman" w:hAnsi="Times New Roman" w:cs="Times New Roman"/>
+              </w:rPr>
+              <w:t>7.568</w:t>
+            </w:r>
+          </w:p>
+        </w:tc>
+        <w:tc>
+          <w:tcPr>
+            <w:tcW w:w="3117" w:type="dxa"/>
+          </w:tcPr>
+          <w:p>
+            <w:pPr>
+              <w:jc w:val="center"/>
+              <w:rPr>
+                <w:rFonts w:ascii="Times New Roman" w:hAnsi="Times New Roman" w:cs="Times New Roman"/>
+              </w:rPr>
+            </w:pPr>
+            <w:r>
+              <w:rPr>
+                <w:rFonts w:ascii="Times New Roman" w:hAnsi="Times New Roman" w:cs="Times New Roman"/>
+              </w:rPr>
+              <w:t>0.79</w:t>
+            </w:r>
+          </w:p>
+        </w:tc>
+        <w:tc>
+          <w:tcPr>
+            <w:tcW w:w="3117" w:type="dxa"/>
+          </w:tcPr>
+          <w:p>
+            <w:pPr>
+              <w:jc w:val="center"/>
+              <w:rPr>
+                <w:rFonts w:ascii="Times New Roman" w:hAnsi="Times New Roman" w:cs="Times New Roman"/>
+              </w:rPr>
+            </w:pPr>
+            <w:r>
+              <w:rPr>
+                <w:rFonts w:ascii="Times New Roman" w:hAnsi="Times New Roman" w:cs="Times New Roman"/>
+              </w:rPr>
+              <w:t>84.340</w:t>
+            </w:r>
+          </w:p>
+        </w:tc>
+      </w:tr>
+    </w:tbl>
+    <w:p>
+      <w:pPr>
+        <w:jc w:val="center"/>
+        <w:rPr>
+          <w:rFonts w:ascii="Times New Roman" w:hAnsi="Times New Roman" w:cs="Times New Roman"/>
+        </w:rPr>
+      </w:pPr>
+    </w:p>
+    <w:tbl>
+      <w:tblPr>
+        <w:tblStyle w:val="TableGrid"/>
+        <w:tblW w:w="0" w:type="auto"/>
+        <w:tblLook w:val="04A0" w:firstRow="1" w:lastRow="0" w:firstColumn="1" w:lastColumn="0" w:noHBand="0" w:noVBand="1"/>
+      </w:tblPr>
+      <w:tblGrid>
+        <w:gridCol w:w="1897"/>
+        <w:gridCol w:w="1997"/>
+        <w:gridCol w:w="1817"/>
+        <w:gridCol w:w="1913"/>
+        <w:gridCol w:w="1726"/>
+      </w:tblGrid>
+      <w:tr>
+        <w:tc>
+          <w:tcPr>
+            <w:tcW w:w="1897" w:type="dxa"/>
+          </w:tcPr>
+          <w:p>
+            <w:pPr>
+              <w:jc w:val="center"/>
+              <w:rPr>
+                <w:rFonts w:ascii="Times New Roman" w:hAnsi="Times New Roman" w:cs="Times New Roman"/>
+                <w:b/>
+                <w:bCs/>
+              </w:rPr>
+            </w:pPr>
+            <w:r>
+              <w:rPr>
+                <w:rFonts w:ascii="Times New Roman" w:hAnsi="Times New Roman" w:cs="Times New Roman"/>
+                <w:b/>
+                <w:bCs/>
+              </w:rPr>
+              <w:t>Batch Size</w:t>
+            </w:r>
+          </w:p>
+        </w:tc>
+        <w:tc>
+          <w:tcPr>
+            <w:tcW w:w="1997" w:type="dxa"/>
+          </w:tcPr>
+          <w:p>
+            <w:pPr>
+              <w:jc w:val="center"/>
+              <w:rPr>
+                <w:rFonts w:ascii="Times New Roman" w:hAnsi="Times New Roman" w:cs="Times New Roman"/>
+                <w:b/>
+                <w:bCs/>
+              </w:rPr>
+            </w:pPr>
+            <w:r>
+              <w:rPr>
+                <w:rFonts w:ascii="Times New Roman" w:hAnsi="Times New Roman" w:cs="Times New Roman"/>
+                <w:b/>
+                <w:bCs/>
+              </w:rPr>
+              <w:t>Learning Rate</w:t>
+            </w:r>
+          </w:p>
+        </w:tc>
+        <w:tc>
+          <w:tcPr>
+            <w:tcW w:w="1817" w:type="dxa"/>
+          </w:tcPr>
+          <w:p>
+            <w:pPr>
+              <w:jc w:val="center"/>
+              <w:rPr>
+                <w:rFonts w:ascii="Times New Roman" w:hAnsi="Times New Roman" w:cs="Times New Roman"/>
+                <w:b/>
+                <w:bCs/>
+              </w:rPr>
+            </w:pPr>
+            <w:r>
+              <w:rPr>
+                <w:rFonts w:ascii="Times New Roman" w:hAnsi="Times New Roman" w:cs="Times New Roman"/>
+                <w:b/>
+                <w:bCs/>
+              </w:rPr>
+              <w:t>Sig</w:t>
+            </w:r>
+          </w:p>
+        </w:tc>
+        <w:tc>
+          <w:tcPr>
+            <w:tcW w:w="1913" w:type="dxa"/>
+          </w:tcPr>
+          <w:p>
+            <w:pPr>
+              <w:jc w:val="center"/>
+              <w:rPr>
+                <w:rFonts w:ascii="Times New Roman" w:hAnsi="Times New Roman" w:cs="Times New Roman"/>
+                <w:b/>
+                <w:bCs/>
+              </w:rPr>
+            </w:pPr>
+            <w:r>
+              <w:rPr>
+                <w:rFonts w:ascii="Times New Roman" w:hAnsi="Times New Roman" w:cs="Times New Roman"/>
+                <w:b/>
+                <w:bCs/>
+              </w:rPr>
+              <w:t>Num Epoch</w:t>
+            </w:r>
+          </w:p>
+        </w:tc>
+        <w:tc>
+          <w:tcPr>
+            <w:tcW w:w="1726" w:type="dxa"/>
+          </w:tcPr>
+          <w:p>
+            <w:pPr>
+              <w:jc w:val="center"/>
+              <w:rPr>
+                <w:rFonts w:ascii="Times New Roman" w:hAnsi="Times New Roman" w:cs="Times New Roman"/>
+                <w:b/>
+                <w:bCs/>
+              </w:rPr>
+            </w:pPr>
+            <w:r>
+              <w:rPr>
+                <w:rFonts w:ascii="Times New Roman" w:hAnsi="Times New Roman" w:cs="Times New Roman"/>
+                <w:b/>
+                <w:bCs/>
+              </w:rPr>
+              <w:t>Activation</w:t>
+            </w:r>
+          </w:p>
+        </w:tc>
+      </w:tr>
+      <w:tr>
+        <w:tc>
+          <w:tcPr>
+            <w:tcW w:w="1897" w:type="dxa"/>
+          </w:tcPr>
+          <w:p>
+            <w:pPr>
+              <w:jc w:val="center"/>
+              <w:rPr>
+                <w:rFonts w:ascii="Times New Roman" w:hAnsi="Times New Roman" w:cs="Times New Roman"/>
+              </w:rPr>
+            </w:pPr>
+            <w:r>
+              <w:rPr>
+                <w:rFonts w:ascii="Times New Roman" w:hAnsi="Times New Roman" w:cs="Times New Roman"/>
+              </w:rPr>
+              <w:t>2</w:t>
+            </w:r>
+          </w:p>
+        </w:tc>
+        <w:tc>
+          <w:tcPr>
+            <w:tcW w:w="1997" w:type="dxa"/>
+          </w:tcPr>
+          <w:p>
+            <w:pPr>
+              <w:jc w:val="center"/>
+              <w:rPr>
+                <w:rFonts w:ascii="Times New Roman" w:hAnsi="Times New Roman" w:cs="Times New Roman"/>
+              </w:rPr>
+            </w:pPr>
+            <w:r>
+              <w:rPr>
+                <w:rFonts w:ascii="Times New Roman" w:hAnsi="Times New Roman" w:cs="Times New Roman"/>
+              </w:rPr>
+              <w:t>0.001</w:t>
+            </w:r>
+          </w:p>
+        </w:tc>
+        <w:tc>
+          <w:tcPr>
+            <w:tcW w:w="1817" w:type="dxa"/>
+          </w:tcPr>
+          <w:p>
+            <w:pPr>
+              <w:jc w:val="center"/>
+              <w:rPr>
+                <w:rFonts w:ascii="Times New Roman" w:hAnsi="Times New Roman" w:cs="Times New Roman"/>
+              </w:rPr>
+            </w:pPr>
+            <w:r>
+              <w:rPr>
+                <w:rFonts w:ascii="Times New Roman" w:hAnsi="Times New Roman" w:cs="Times New Roman"/>
+              </w:rPr>
+              <w:t>0.1</w:t>
+            </w:r>
+          </w:p>
+        </w:tc>
+        <w:tc>
+          <w:tcPr>
+            <w:tcW w:w="1913" w:type="dxa"/>
+          </w:tcPr>
+          <w:p>
+            <w:pPr>
+              <w:jc w:val="center"/>
+              <w:rPr>
+                <w:rFonts w:ascii="Times New Roman" w:hAnsi="Times New Roman" w:cs="Times New Roman"/>
+              </w:rPr>
+            </w:pPr>
+            <w:r>
+              <w:rPr>
+                <w:rFonts w:ascii="Times New Roman" w:hAnsi="Times New Roman" w:cs="Times New Roman"/>
+              </w:rPr>
+              <w:t>15</w:t>
+            </w:r>
+          </w:p>
+        </w:tc>
+        <w:tc>
+          <w:tcPr>
+            <w:tcW w:w="1726" w:type="dxa"/>
+          </w:tcPr>
+          <w:p>
+            <w:pPr>
+              <w:jc w:val="center"/>
+              <w:rPr>
+                <w:rFonts w:ascii="Times New Roman" w:hAnsi="Times New Roman" w:cs="Times New Roman"/>
+              </w:rPr>
+            </w:pPr>
+            <w:proofErr w:type="spellStart"/>
+            <w:r>
+              <w:rPr>
+                <w:rFonts w:ascii="Times New Roman" w:hAnsi="Times New Roman" w:cs="Times New Roman"/>
+              </w:rPr>
+              <w:t>ReLU</w:t>
+            </w:r>
+            <w:proofErr w:type="spellEnd"/>
+          </w:p>
+        </w:tc>
+      </w:tr>
+    </w:tbl>
+    <w:p>
+      <w:pPr>
+        <w:jc w:val="center"/>
+        <w:rPr>
+          <w:rFonts w:ascii="Times New Roman" w:hAnsi="Times New Roman" w:cs="Times New Roman"/>
+          <w:b/>
+          <w:bCs/>
+        </w:rPr>
+      </w:pPr>
+      <w:r>
+        <w:rPr>
+          <w:rFonts w:ascii="Times New Roman" w:hAnsi="Times New Roman" w:cs="Times New Roman"/>
+          <w:b/>
+          <w:bCs/>
+        </w:rPr>
+        <w:t>Hyperparameters</w:t>
+      </w:r>
+    </w:p>
+    <w:p>
+      <w:pPr>
+        <w:rPr>
+          <w:rFonts w:ascii="Times New Roman" w:hAnsi="Times New Roman" w:cs="Times New Roman"/>
+        </w:rPr>
+      </w:pPr>
+    </w:p>
+    <w:tbl>
+      <w:tblPr>
+        <w:tblStyle w:val="TableGrid"/>
+        <w:tblW w:w="0" w:type="auto"/>
+        <w:tblLook w:val="04A0" w:firstRow="1" w:lastRow="0" w:firstColumn="1" w:lastColumn="0" w:noHBand="0" w:noVBand="1"/>
+      </w:tblPr>
+      <w:tblGrid>
+        <w:gridCol w:w="4665"/>
+        <w:gridCol w:w="4685"/>
+      </w:tblGrid>
+      <w:tr>
+        <w:tc>
+          <w:tcPr>
+            <w:tcW w:w="4675" w:type="dxa"/>
+          </w:tcPr>
+          <w:p>
+            <w:pPr>
+              <w:rPr>
+                <w:rFonts w:ascii="Times New Roman" w:hAnsi="Times New Roman" w:cs="Times New Roman"/>
+              </w:rPr>
+            </w:pPr>
+            <w:r>
+              <w:rPr>
+                <w:rFonts w:ascii="Times New Roman" w:hAnsi="Times New Roman" w:cs="Times New Roman"/>
+              </w:rPr>
+              <w:drawing>
+                <wp:inline distT="0" distB="0" distL="0" distR="0" wp14:anchorId="4D96FC18" wp14:editId="0B501899">
+                  <wp:extent cx="2671948" cy="2291351"/>
+                  <wp:effectExtent l="0" t="0" r="0" b="0"/>
+                  <wp:docPr id="563405167" name="Picture 1"/>
+                  <wp:cNvGraphicFramePr>
+                    <a:graphicFrameLocks xmlns:a="http://schemas.openxmlformats.org/drawingml/2006/main" noChangeAspect="1"/>
+                  </wp:cNvGraphicFramePr>
+                  <a:graphic xmlns:a="http://schemas.openxmlformats.org/drawingml/2006/main">
+                    <a:graphicData uri="http://schemas.openxmlformats.org/drawingml/2006/picture">
+                      <pic:pic xmlns:pic="http://schemas.openxmlformats.org/drawingml/2006/picture">
+                        <pic:nvPicPr>
+                          <pic:cNvPr id="563405167" name=""/>
+                          <pic:cNvPicPr/>
+                        </pic:nvPicPr>
+                        <pic:blipFill>
+                          <a:blip r:embed="rId10"/>
+                          <a:stretch>
+                            <a:fillRect/>
+                          </a:stretch>
+                        </pic:blipFill>
+                        <pic:spPr>
+                          <a:xfrm>
+                            <a:off x="0" y="0"/>
+                            <a:ext cx="2687556" cy="2304736"/>
+                          </a:xfrm>
+                          <a:prstGeom prst="rect">
+                            <a:avLst/>
+                          </a:prstGeom>
+                        </pic:spPr>
+                      </pic:pic>
+                    </a:graphicData>
+                  </a:graphic>
+                </wp:inline>
+              </w:drawing>
+            </w:r>
+          </w:p>
+        </w:tc>
+        <w:tc>
+          <w:tcPr>
+            <w:tcW w:w="4675" w:type="dxa"/>
+          </w:tcPr>
+          <w:p>
+            <w:pPr>
+              <w:rPr>
+                <w:rFonts w:ascii="Times New Roman" w:hAnsi="Times New Roman" w:cs="Times New Roman"/>
+              </w:rPr>
+            </w:pPr>
+            <w:r>
+              <w:rPr>
+                <w:rFonts w:ascii="Times New Roman" w:hAnsi="Times New Roman" w:cs="Times New Roman"/>
+                <w:noProof/>
+              </w:rPr>
+              <w:drawing>
+                <wp:inline distT="0" distB="0" distL="0" distR="0" wp14:anchorId="1BA41386" wp14:editId="4FB4A814">
+                  <wp:extent cx="2838030" cy="2242292"/>
+                  <wp:effectExtent l="0" t="0" r="0" b="5715"/>
+                  <wp:docPr id="1236732824" name="Picture 3" descr="A computer screen shot of white text&#10;&#10;Description automatically generated"/>
+                  <wp:cNvGraphicFramePr>
+                    <a:graphicFrameLocks xmlns:a="http://schemas.openxmlformats.org/drawingml/2006/main" noChangeAspect="1"/>
+                  </wp:cNvGraphicFramePr>
+                  <a:graphic xmlns:a="http://schemas.openxmlformats.org/drawingml/2006/main">
+                    <a:graphicData uri="http://schemas.openxmlformats.org/drawingml/2006/picture">
+                      <pic:pic xmlns:pic="http://schemas.openxmlformats.org/drawingml/2006/picture">
+                        <pic:nvPicPr>
+                          <pic:cNvPr id="1236732824" name="Picture 3" descr="A computer screen shot of white text&#10;&#10;Description automatically generated"/>
+                          <pic:cNvPicPr/>
+                        </pic:nvPicPr>
+                        <pic:blipFill>
+                          <a:blip r:embed="rId11">
+                            <a:extLst>
+                              <a:ext uri="{28A0092B-C50C-407E-A947-70E740481C1C}">
+                                <a14:useLocalDpi xmlns:a14="http://schemas.microsoft.com/office/drawing/2010/main" val="0"/>
+                              </a:ext>
+                            </a:extLst>
+                          </a:blip>
+                          <a:stretch>
+                            <a:fillRect/>
+                          </a:stretch>
+                        </pic:blipFill>
+                        <pic:spPr>
+                          <a:xfrm>
+                            <a:off x="0" y="0"/>
+                            <a:ext cx="2858982" cy="2258846"/>
+                          </a:xfrm>
+                          <a:prstGeom prst="rect">
+                            <a:avLst/>
+                          </a:prstGeom>
+                        </pic:spPr>
+                      </pic:pic>
+                    </a:graphicData>
+                  </a:graphic>
+                </wp:inline>
+              </w:drawing>
+            </w:r>
+          </w:p>
+        </w:tc>
+      </w:tr>
+    </w:tbl>
+    <w:p/>
+    <w:p>
+      <w:pPr>
+        <w:jc w:val="center"/>
+      </w:pPr>
+      <w:r>
+        <w:drawing>
+          <wp:inline distT="0" distB="0" distL="0" distR="0" wp14:anchorId="4E73A27F" wp14:editId="2489444D">
+            <wp:extent cx="4168239" cy="2879915"/>
+            <wp:effectExtent l="0" t="0" r="0" b="3175"/>
+            <wp:docPr id="2145487803" name="Picture 1" descr="A collage of images of a brain&#10;&#10;Description automatically generated"/>
+            <wp:cNvGraphicFramePr>
+              <a:graphicFrameLocks xmlns:a="http://schemas.openxmlformats.org/drawingml/2006/main" noChangeAspect="1"/>
+            </wp:cNvGraphicFramePr>
+            <a:graphic xmlns:a="http://schemas.openxmlformats.org/drawingml/2006/main">
+              <a:graphicData uri="http://schemas.openxmlformats.org/drawingml/2006/picture">
+                <pic:pic xmlns:pic="http://schemas.openxmlformats.org/drawingml/2006/picture">
+                  <pic:nvPicPr>
+                    <pic:cNvPr id="2145487803" name="Picture 1" descr="A collage of images of a brain&#10;&#10;Description automatically generated"/>
+                    <pic:cNvPicPr/>
+                  </pic:nvPicPr>
+                  <pic:blipFill>
+                    <a:blip r:embed="rId12"/>
+                    <a:stretch>
+                      <a:fillRect/>
+                    </a:stretch>
+                  </pic:blipFill>
+                  <pic:spPr>
+                    <a:xfrm>
+                      <a:off x="0" y="0"/>
+                      <a:ext cx="4181301" cy="2888940"/>
+                    </a:xfrm>
+                    <a:prstGeom prst="rect">
+                      <a:avLst/>
+                    </a:prstGeom>
+                  </pic:spPr>
+                </pic:pic>
+              </a:graphicData>
+            </a:graphic>
+          </wp:inline>
+        </w:drawing>
+      </w:r>
+    </w:p>
+    <w:p>
+      <w:pPr>
+        <w:rPr>
+          <w:rFonts w:ascii="Times New Roman" w:hAnsi="Times New Roman" w:cs="Times New Roman"/>
+          <w:b/>
+          <w:bCs/>
+        </w:rPr>
+      </w:pPr>
+      <w:r>
+        <w:br w:type="page"/>
+      </w:r>
+      <w:r>
+        <w:rPr>
+          <w:rFonts w:ascii="Times New Roman" w:hAnsi="Times New Roman" w:cs="Times New Roman"/>
+          <w:b/>
+          <w:bCs/>
+          <w:highlight w:val="yellow"/>
+          <w:u w:val="single"/>
+        </w:rPr>
+        <w:lastRenderedPageBreak/>
+        <w:t>MihirNet</w:t>
+      </w:r>
+      <w:r>
+        <w:rPr>
+          <w:rFonts w:ascii="Times New Roman" w:hAnsi="Times New Roman" w:cs="Times New Roman"/>
+          <w:b/>
+          <w:bCs/>
+          <w:highlight w:val="yellow"/>
+          <w:u w:val="single"/>
+        </w:rPr>
+        <w:t>2 (with 50 epochs)</w:t>
+      </w:r>
+      <w:r>
+        <w:rPr>
+          <w:rFonts w:ascii="Times New Roman" w:hAnsi="Times New Roman" w:cs="Times New Roman"/>
+          <w:b/>
+          <w:bCs/>
+          <w:highlight w:val="yellow"/>
+        </w:rPr>
+        <w:t>:</w:t>
+      </w:r>
+    </w:p>
+    <w:p>
+      <w:pPr>
+        <w:rPr>
+          <w:rFonts w:ascii="Times New Roman" w:hAnsi="Times New Roman" w:cs="Times New Roman"/>
+          <w:b/>
+          <w:bCs/>
+        </w:rPr>
+      </w:pPr>
+      <w:r>
+        <w:rPr>
+          <w:rFonts w:ascii="Times New Roman" w:hAnsi="Times New Roman" w:cs="Times New Roman"/>
+          <w:b/>
+          <w:bCs/>
+        </w:rPr>
+        <w:t>*Score is based on validation set</w:t>
+      </w:r>
+    </w:p>
+    <w:p>
+      <w:pPr>
+        <w:rPr>
+          <w:rFonts w:ascii="Times New Roman" w:hAnsi="Times New Roman" w:cs="Times New Roman"/>
+          <w:b/>
+          <w:bCs/>
+        </w:rPr>
+      </w:pPr>
+    </w:p>
+    <w:tbl>
+      <w:tblPr>
+        <w:tblStyle w:val="TableGrid"/>
+        <w:tblW w:w="0" w:type="auto"/>
+        <w:tblLook w:val="04A0" w:firstRow="1" w:lastRow="0" w:firstColumn="1" w:lastColumn="0" w:noHBand="0" w:noVBand="1"/>
+      </w:tblPr>
+      <w:tblGrid>
+        <w:gridCol w:w="3116"/>
+        <w:gridCol w:w="3117"/>
+        <w:gridCol w:w="3117"/>
+      </w:tblGrid>
+      <w:tr>
+        <w:tc>
+          <w:tcPr>
+            <w:tcW w:w="3116" w:type="dxa"/>
+          </w:tcPr>
+          <w:p>
+            <w:pPr>
+              <w:jc w:val="center"/>
+              <w:rPr>
+                <w:rFonts w:ascii="Times New Roman" w:hAnsi="Times New Roman" w:cs="Times New Roman"/>
+                <w:b/>
+                <w:bCs/>
+              </w:rPr>
+            </w:pPr>
+            <w:proofErr w:type="spellStart"/>
+            <w:r>
+              <w:rPr>
+                <w:rFonts w:ascii="Times New Roman" w:hAnsi="Times New Roman" w:cs="Times New Roman"/>
+                <w:b/>
+                <w:bCs/>
+              </w:rPr>
+              <w:t>NMSE_te</w:t>
+            </w:r>
+            <w:proofErr w:type="spellEnd"/>
+            <w:r>
+              <w:rPr>
+                <w:rFonts w:ascii="Times New Roman" w:hAnsi="Times New Roman" w:cs="Times New Roman"/>
+                <w:b/>
+                <w:bCs/>
+              </w:rPr>
+              <w:t xml:space="preserve"> (dB)</w:t>
+            </w:r>
+          </w:p>
+        </w:tc>
+        <w:tc>
+          <w:tcPr>
+            <w:tcW w:w="3117" w:type="dxa"/>
+          </w:tcPr>
+          <w:p>
+            <w:pPr>
+              <w:jc w:val="center"/>
+              <w:rPr>
+                <w:rFonts w:ascii="Times New Roman" w:hAnsi="Times New Roman" w:cs="Times New Roman"/>
+                <w:b/>
+                <w:bCs/>
+              </w:rPr>
+            </w:pPr>
+            <w:proofErr w:type="spellStart"/>
+            <w:r>
+              <w:rPr>
+                <w:rFonts w:ascii="Times New Roman" w:hAnsi="Times New Roman" w:cs="Times New Roman"/>
+                <w:b/>
+                <w:bCs/>
+              </w:rPr>
+              <w:t>SSIM_te</w:t>
+            </w:r>
+            <w:proofErr w:type="spellEnd"/>
+          </w:p>
+        </w:tc>
+        <w:tc>
+          <w:tcPr>
+            <w:tcW w:w="3117" w:type="dxa"/>
+          </w:tcPr>
+          <w:p>
+            <w:pPr>
+              <w:jc w:val="center"/>
+              <w:rPr>
+                <w:rFonts w:ascii="Times New Roman" w:hAnsi="Times New Roman" w:cs="Times New Roman"/>
+                <w:b/>
+                <w:bCs/>
+              </w:rPr>
+            </w:pPr>
+            <w:r>
+              <w:rPr>
+                <w:rFonts w:ascii="Times New Roman" w:hAnsi="Times New Roman" w:cs="Times New Roman"/>
+                <w:b/>
+                <w:bCs/>
+              </w:rPr>
+              <w:t>Grade</w:t>
+            </w:r>
+          </w:p>
+        </w:tc>
+      </w:tr>
+      <w:tr>
+        <w:tc>
+          <w:tcPr>
+            <w:tcW w:w="3116" w:type="dxa"/>
+          </w:tcPr>
+          <w:p>
+            <w:pPr>
+              <w:jc w:val="center"/>
+              <w:rPr>
+                <w:rFonts w:ascii="Times New Roman" w:hAnsi="Times New Roman" w:cs="Times New Roman"/>
+              </w:rPr>
+            </w:pPr>
+            <w:r>
+              <w:rPr>
+                <w:rFonts w:ascii="Times New Roman" w:hAnsi="Times New Roman" w:cs="Times New Roman"/>
+              </w:rPr>
+              <w:t>-</w:t>
+            </w:r>
+            <w:r>
+              <w:rPr>
+                <w:rFonts w:ascii="Times New Roman" w:hAnsi="Times New Roman" w:cs="Times New Roman"/>
+              </w:rPr>
+              <w:t>18.706</w:t>
+            </w:r>
+          </w:p>
+        </w:tc>
+        <w:tc>
+          <w:tcPr>
+            <w:tcW w:w="3117" w:type="dxa"/>
+          </w:tcPr>
+          <w:p>
+            <w:pPr>
+              <w:jc w:val="center"/>
+              <w:rPr>
+                <w:rFonts w:ascii="Times New Roman" w:hAnsi="Times New Roman" w:cs="Times New Roman"/>
+              </w:rPr>
+            </w:pPr>
+            <w:r>
+              <w:rPr>
+                <w:rFonts w:ascii="Times New Roman" w:hAnsi="Times New Roman" w:cs="Times New Roman"/>
+              </w:rPr>
+              <w:t>0.</w:t>
+            </w:r>
+            <w:r>
+              <w:rPr>
+                <w:rFonts w:ascii="Times New Roman" w:hAnsi="Times New Roman" w:cs="Times New Roman"/>
+              </w:rPr>
+              <w:t>842</w:t>
+            </w:r>
+          </w:p>
+        </w:tc>
+        <w:tc>
+          <w:tcPr>
+            <w:tcW w:w="3117" w:type="dxa"/>
+          </w:tcPr>
+          <w:p>
+            <w:pPr>
+              <w:jc w:val="center"/>
+              <w:rPr>
+                <w:rFonts w:ascii="Times New Roman" w:hAnsi="Times New Roman" w:cs="Times New Roman"/>
+              </w:rPr>
+            </w:pPr>
+            <w:r>
+              <w:rPr>
+                <w:rFonts w:ascii="Times New Roman" w:hAnsi="Times New Roman" w:cs="Times New Roman"/>
+              </w:rPr>
+              <w:t>90.029</w:t>
+            </w:r>
+          </w:p>
+        </w:tc>
+      </w:tr>
+    </w:tbl>
+    <w:p>
+      <w:pPr>
+        <w:jc w:val="center"/>
+        <w:rPr>
+          <w:rFonts w:ascii="Times New Roman" w:hAnsi="Times New Roman" w:cs="Times New Roman"/>
+        </w:rPr>
+      </w:pPr>
+    </w:p>
+    <w:tbl>
+      <w:tblPr>
+        <w:tblStyle w:val="TableGrid"/>
+        <w:tblW w:w="0" w:type="auto"/>
+        <w:tblLook w:val="04A0" w:firstRow="1" w:lastRow="0" w:firstColumn="1" w:lastColumn="0" w:noHBand="0" w:noVBand="1"/>
+      </w:tblPr>
+      <w:tblGrid>
+        <w:gridCol w:w="1897"/>
+        <w:gridCol w:w="1997"/>
+        <w:gridCol w:w="1817"/>
+        <w:gridCol w:w="1913"/>
+        <w:gridCol w:w="1726"/>
+      </w:tblGrid>
+      <w:tr>
+        <w:tc>
+          <w:tcPr>
+            <w:tcW w:w="1897" w:type="dxa"/>
+          </w:tcPr>
+          <w:p>
+            <w:pPr>
+              <w:jc w:val="center"/>
+              <w:rPr>
+                <w:rFonts w:ascii="Times New Roman" w:hAnsi="Times New Roman" w:cs="Times New Roman"/>
+                <w:b/>
+                <w:bCs/>
+              </w:rPr>
+            </w:pPr>
+            <w:r>
+              <w:rPr>
+                <w:rFonts w:ascii="Times New Roman" w:hAnsi="Times New Roman" w:cs="Times New Roman"/>
+                <w:b/>
+                <w:bCs/>
+              </w:rPr>
+              <w:t>Batch Size</w:t>
+            </w:r>
+          </w:p>
+        </w:tc>
+        <w:tc>
+          <w:tcPr>
+            <w:tcW w:w="1997" w:type="dxa"/>
+          </w:tcPr>
+          <w:p>
+            <w:pPr>
+              <w:jc w:val="center"/>
+              <w:rPr>
+                <w:rFonts w:ascii="Times New Roman" w:hAnsi="Times New Roman" w:cs="Times New Roman"/>
+                <w:b/>
+                <w:bCs/>
+              </w:rPr>
+            </w:pPr>
+            <w:r>
+              <w:rPr>
+                <w:rFonts w:ascii="Times New Roman" w:hAnsi="Times New Roman" w:cs="Times New Roman"/>
+                <w:b/>
+                <w:bCs/>
+              </w:rPr>
+              <w:t>Learning Rate</w:t>
+            </w:r>
+          </w:p>
+        </w:tc>
+        <w:tc>
+          <w:tcPr>
+            <w:tcW w:w="1817" w:type="dxa"/>
+          </w:tcPr>
+          <w:p>
+            <w:pPr>
+              <w:jc w:val="center"/>
+              <w:rPr>
+                <w:rFonts w:ascii="Times New Roman" w:hAnsi="Times New Roman" w:cs="Times New Roman"/>
+                <w:b/>
+                <w:bCs/>
+              </w:rPr>
+            </w:pPr>
+            <w:r>
+              <w:rPr>
+                <w:rFonts w:ascii="Times New Roman" w:hAnsi="Times New Roman" w:cs="Times New Roman"/>
+                <w:b/>
+                <w:bCs/>
+              </w:rPr>
+              <w:t>Sig</w:t>
+            </w:r>
+          </w:p>
+        </w:tc>
+        <w:tc>
+          <w:tcPr>
+            <w:tcW w:w="1913" w:type="dxa"/>
+          </w:tcPr>
+          <w:p>
+            <w:pPr>
+              <w:jc w:val="center"/>
+              <w:rPr>
+                <w:rFonts w:ascii="Times New Roman" w:hAnsi="Times New Roman" w:cs="Times New Roman"/>
+                <w:b/>
+                <w:bCs/>
+              </w:rPr>
+            </w:pPr>
+            <w:r>
+              <w:rPr>
+                <w:rFonts w:ascii="Times New Roman" w:hAnsi="Times New Roman" w:cs="Times New Roman"/>
+                <w:b/>
+                <w:bCs/>
+              </w:rPr>
+              <w:t>Num Epoch</w:t>
+            </w:r>
+          </w:p>
+        </w:tc>
+        <w:tc>
+          <w:tcPr>
+            <w:tcW w:w="1726" w:type="dxa"/>
+          </w:tcPr>
+          <w:p>
+            <w:pPr>
+              <w:jc w:val="center"/>
+              <w:rPr>
+                <w:rFonts w:ascii="Times New Roman" w:hAnsi="Times New Roman" w:cs="Times New Roman"/>
+                <w:b/>
+                <w:bCs/>
+              </w:rPr>
+            </w:pPr>
+            <w:r>
+              <w:rPr>
+                <w:rFonts w:ascii="Times New Roman" w:hAnsi="Times New Roman" w:cs="Times New Roman"/>
+                <w:b/>
+                <w:bCs/>
+              </w:rPr>
+              <w:t>Activation</w:t>
+            </w:r>
+          </w:p>
+        </w:tc>
+      </w:tr>
+      <w:tr>
+        <w:tc>
+          <w:tcPr>
+            <w:tcW w:w="1897" w:type="dxa"/>
+          </w:tcPr>
+          <w:p>
+            <w:pPr>
+              <w:jc w:val="center"/>
+              <w:rPr>
+                <w:rFonts w:ascii="Times New Roman" w:hAnsi="Times New Roman" w:cs="Times New Roman"/>
+              </w:rPr>
+            </w:pPr>
+            <w:r>
+              <w:rPr>
+                <w:rFonts w:ascii="Times New Roman" w:hAnsi="Times New Roman" w:cs="Times New Roman"/>
+              </w:rPr>
+              <w:t>2</w:t>
+            </w:r>
+          </w:p>
+        </w:tc>
+        <w:tc>
+          <w:tcPr>
+            <w:tcW w:w="1997" w:type="dxa"/>
+          </w:tcPr>
+          <w:p>
+            <w:pPr>
+              <w:jc w:val="center"/>
+              <w:rPr>
+                <w:rFonts w:ascii="Times New Roman" w:hAnsi="Times New Roman" w:cs="Times New Roman"/>
+              </w:rPr>
+            </w:pPr>
+            <w:r>
+              <w:rPr>
+                <w:rFonts w:ascii="Times New Roman" w:hAnsi="Times New Roman" w:cs="Times New Roman"/>
+              </w:rPr>
+              <w:t>0.</w:t>
+            </w:r>
+            <w:r>
+              <w:rPr>
+                <w:rFonts w:ascii="Times New Roman" w:hAnsi="Times New Roman" w:cs="Times New Roman"/>
+              </w:rPr>
+              <w:t>0</w:t>
+            </w:r>
+            <w:r>
+              <w:rPr>
+                <w:rFonts w:ascii="Times New Roman" w:hAnsi="Times New Roman" w:cs="Times New Roman"/>
+              </w:rPr>
+              <w:t>001</w:t>
+            </w:r>
+          </w:p>
+        </w:tc>
+        <w:tc>
+          <w:tcPr>
+            <w:tcW w:w="1817" w:type="dxa"/>
+          </w:tcPr>
+          <w:p>
+            <w:pPr>
+              <w:jc w:val="center"/>
+              <w:rPr>
+                <w:rFonts w:ascii="Times New Roman" w:hAnsi="Times New Roman" w:cs="Times New Roman"/>
+              </w:rPr>
+            </w:pPr>
+            <w:r>
+              <w:rPr>
+                <w:rFonts w:ascii="Times New Roman" w:hAnsi="Times New Roman" w:cs="Times New Roman"/>
+              </w:rPr>
+              <w:t>0.1</w:t>
+            </w:r>
+          </w:p>
+        </w:tc>
+        <w:tc>
+          <w:tcPr>
+            <w:tcW w:w="1913" w:type="dxa"/>
+          </w:tcPr>
+          <w:p>
+            <w:pPr>
+              <w:jc w:val="center"/>
+              <w:rPr>
+                <w:rFonts w:ascii="Times New Roman" w:hAnsi="Times New Roman" w:cs="Times New Roman"/>
+              </w:rPr>
+            </w:pPr>
+            <w:r>
+              <w:rPr>
+                <w:rFonts w:ascii="Times New Roman" w:hAnsi="Times New Roman" w:cs="Times New Roman"/>
+              </w:rPr>
+              <w:t>50</w:t>
+            </w:r>
+          </w:p>
+        </w:tc>
+        <w:tc>
+          <w:tcPr>
+            <w:tcW w:w="1726" w:type="dxa"/>
+          </w:tcPr>
+          <w:p>
+            <w:pPr>
+              <w:jc w:val="center"/>
+              <w:rPr>
+                <w:rFonts w:ascii="Times New Roman" w:hAnsi="Times New Roman" w:cs="Times New Roman"/>
+              </w:rPr>
+            </w:pPr>
+            <w:proofErr w:type="spellStart"/>
+            <w:r>
+              <w:rPr>
+                <w:rFonts w:ascii="Times New Roman" w:hAnsi="Times New Roman" w:cs="Times New Roman"/>
+              </w:rPr>
+              <w:t>ReLU</w:t>
+            </w:r>
+            <w:proofErr w:type="spellEnd"/>
+          </w:p>
+        </w:tc>
+      </w:tr>
+    </w:tbl>
+    <w:p>
+      <w:pPr>
+        <w:jc w:val="center"/>
+        <w:rPr>
+          <w:rFonts w:ascii="Times New Roman" w:hAnsi="Times New Roman" w:cs="Times New Roman"/>
+          <w:b/>
+          <w:bCs/>
+        </w:rPr>
+      </w:pPr>
+      <w:r>
+        <w:rPr>
+          <w:rFonts w:ascii="Times New Roman" w:hAnsi="Times New Roman" w:cs="Times New Roman"/>
+          <w:b/>
+          <w:bCs/>
+        </w:rPr>
+        <w:t>Hyperparameters</w:t>
+      </w:r>
+    </w:p>
+    <w:p>
+      <w:pPr>
+        <w:rPr>
+          <w:rFonts w:ascii="Times New Roman" w:hAnsi="Times New Roman" w:cs="Times New Roman"/>
+        </w:rPr>
+      </w:pPr>
+    </w:p>
+    <w:tbl>
+      <w:tblPr>
+        <w:tblStyle w:val="TableGrid"/>
+        <w:tblW w:w="0" w:type="auto"/>
+        <w:tblLook w:val="04A0" w:firstRow="1" w:lastRow="0" w:firstColumn="1" w:lastColumn="0" w:noHBand="0" w:noVBand="1"/>
+      </w:tblPr>
+      <w:tblGrid>
+        <w:gridCol w:w="4675"/>
+        <w:gridCol w:w="4675"/>
+      </w:tblGrid>
+      <w:tr>
+        <w:tc>
+          <w:tcPr>
+            <w:tcW w:w="4675" w:type="dxa"/>
+          </w:tcPr>
+          <w:p>
+            <w:pPr>
+              <w:rPr>
+                <w:rFonts w:ascii="Times New Roman" w:hAnsi="Times New Roman" w:cs="Times New Roman"/>
+              </w:rPr>
+            </w:pPr>
+            <w:r>
+              <w:rPr>
+                <w:rFonts w:ascii="Times New Roman" w:hAnsi="Times New Roman" w:cs="Times New Roman"/>
+              </w:rPr>
+              <w:drawing>
+                <wp:inline distT="0" distB="0" distL="0" distR="0" wp14:anchorId="6615EE08" wp14:editId="706CC6C8">
+                  <wp:extent cx="2565779" cy="2200304"/>
+                  <wp:effectExtent l="0" t="0" r="0" b="0"/>
+                  <wp:docPr id="1208747268" name="Picture 1"/>
+                  <wp:cNvGraphicFramePr>
+                    <a:graphicFrameLocks xmlns:a="http://schemas.openxmlformats.org/drawingml/2006/main" noChangeAspect="1"/>
+                  </wp:cNvGraphicFramePr>
+                  <a:graphic xmlns:a="http://schemas.openxmlformats.org/drawingml/2006/main">
+                    <a:graphicData uri="http://schemas.openxmlformats.org/drawingml/2006/picture">
+                      <pic:pic xmlns:pic="http://schemas.openxmlformats.org/drawingml/2006/picture">
+                        <pic:nvPicPr>
+                          <pic:cNvPr id="1208747268" name=""/>
+                          <pic:cNvPicPr/>
+                        </pic:nvPicPr>
+                        <pic:blipFill>
+                          <a:blip r:embed="rId13"/>
+                          <a:stretch>
+                            <a:fillRect/>
+                          </a:stretch>
+                        </pic:blipFill>
+                        <pic:spPr>
+                          <a:xfrm>
+                            <a:off x="0" y="0"/>
+                            <a:ext cx="2597240" cy="2227283"/>
+                          </a:xfrm>
+                          <a:prstGeom prst="rect">
+                            <a:avLst/>
+                          </a:prstGeom>
+                        </pic:spPr>
+                      </pic:pic>
+                    </a:graphicData>
+                  </a:graphic>
+                </wp:inline>
+              </w:drawing>
+            </w:r>
+          </w:p>
+        </w:tc>
+        <w:tc>
+          <w:tcPr>
+            <w:tcW w:w="4675" w:type="dxa"/>
+          </w:tcPr>
+          <w:p>
+            <w:pPr>
+              <w:rPr>
+                <w:rFonts w:ascii="Times New Roman" w:hAnsi="Times New Roman" w:cs="Times New Roman"/>
+              </w:rPr>
+            </w:pPr>
+            <w:r>
+              <w:rPr>
+                <w:rFonts w:ascii="Times New Roman" w:hAnsi="Times New Roman" w:cs="Times New Roman"/>
+                <w:noProof/>
+              </w:rPr>
+              <w:drawing>
+                <wp:inline distT="0" distB="0" distL="0" distR="0" wp14:anchorId="73C72D7D" wp14:editId="1812CB83">
+                  <wp:extent cx="2726717" cy="2074460"/>
+                  <wp:effectExtent l="0" t="0" r="3810" b="0"/>
+                  <wp:docPr id="339835538" name="Picture 4" descr="A screenshot of a computer program&#10;&#10;Description automatically generated"/>
+                  <wp:cNvGraphicFramePr>
+                    <a:graphicFrameLocks xmlns:a="http://schemas.openxmlformats.org/drawingml/2006/main" noChangeAspect="1"/>
+                  </wp:cNvGraphicFramePr>
+                  <a:graphic xmlns:a="http://schemas.openxmlformats.org/drawingml/2006/main">
+                    <a:graphicData uri="http://schemas.openxmlformats.org/drawingml/2006/picture">
+                      <pic:pic xmlns:pic="http://schemas.openxmlformats.org/drawingml/2006/picture">
+                        <pic:nvPicPr>
+                          <pic:cNvPr id="339835538" name="Picture 4" descr="A screenshot of a computer program&#10;&#10;Description automatically generated"/>
+                          <pic:cNvPicPr/>
+                        </pic:nvPicPr>
+                        <pic:blipFill>
+                          <a:blip r:embed="rId14" cstate="print">
+                            <a:extLst>
+                              <a:ext uri="{28A0092B-C50C-407E-A947-70E740481C1C}">
+                                <a14:useLocalDpi xmlns:a14="http://schemas.microsoft.com/office/drawing/2010/main" val="0"/>
+                              </a:ext>
+                            </a:extLst>
+                          </a:blip>
+                          <a:stretch>
+                            <a:fillRect/>
+                          </a:stretch>
+                        </pic:blipFill>
+                        <pic:spPr>
+                          <a:xfrm>
+                            <a:off x="0" y="0"/>
+                            <a:ext cx="2810915" cy="2138517"/>
+                          </a:xfrm>
+                          <a:prstGeom prst="rect">
+                            <a:avLst/>
+                          </a:prstGeom>
+                        </pic:spPr>
+                      </pic:pic>
+                    </a:graphicData>
+                  </a:graphic>
+                </wp:inline>
+              </w:drawing>
+            </w:r>
+          </w:p>
+        </w:tc>
+      </w:tr>
+    </w:tbl>
+    <w:p/>
+    <w:p>
+      <w:pPr>
+        <w:jc w:val="center"/>
+      </w:pPr>
+      <w:r>
+        <w:drawing>
+          <wp:inline distT="0" distB="0" distL="0" distR="0" wp14:anchorId="3167A0AC" wp14:editId="7356E286">
+            <wp:extent cx="3889612" cy="2687405"/>
+            <wp:effectExtent l="0" t="0" r="0" b="5080"/>
+            <wp:docPr id="585717477" name="Picture 1" descr="A close-up of a brain scan&#10;&#10;Description automatically generated"/>
+            <wp:cNvGraphicFramePr>
+              <a:graphicFrameLocks xmlns:a="http://schemas.openxmlformats.org/drawingml/2006/main" noChangeAspect="1"/>
+            </wp:cNvGraphicFramePr>
+            <a:graphic xmlns:a="http://schemas.openxmlformats.org/drawingml/2006/main">
+              <a:graphicData uri="http://schemas.openxmlformats.org/drawingml/2006/picture">
+                <pic:pic xmlns:pic="http://schemas.openxmlformats.org/drawingml/2006/picture">
+                  <pic:nvPicPr>
+                    <pic:cNvPr id="585717477" name="Picture 1" descr="A close-up of a brain scan&#10;&#10;Description automatically generated"/>
+                    <pic:cNvPicPr/>
+                  </pic:nvPicPr>
+                  <pic:blipFill>
+                    <a:blip r:embed="rId15"/>
+                    <a:stretch>
+                      <a:fillRect/>
+                    </a:stretch>
+                  </pic:blipFill>
+                  <pic:spPr>
+                    <a:xfrm>
+                      <a:off x="0" y="0"/>
+                      <a:ext cx="3940451" cy="2722531"/>
+                    </a:xfrm>
+                    <a:prstGeom prst="rect">
+                      <a:avLst/>
+                    </a:prstGeom>
+                  </pic:spPr>
+                </pic:pic>
+              </a:graphicData>
+            </a:graphic>
+          </wp:inline>
+        </w:drawing>
+      </w:r>
+    </w:p>
+    <w:p>
+      <w:pPr>
+        <w:jc w:val="center"/>
+      </w:pPr>
     </w:p>
     <w:sectPr>
       <w:pgSz w:w="12240" w:h="15840"/>

</xml_diff>